<commit_message>
full wq download url
</commit_message>
<xml_diff>
--- a/_doc/各种摘要说明-相关目录等.docx
+++ b/_doc/各种摘要说明-相关目录等.docx
@@ -9,9 +9,6 @@
           <w:ilvl w:val="0"/>
           <w:numId w:val="1"/>
         </w:numPr>
-        <w:rPr>
-          <w:rFonts w:hint="eastAsia"/>
-        </w:rPr>
       </w:pPr>
       <w:r>
         <w:rPr>
@@ -34,15 +31,111 @@
         </w:rPr>
         <w:t>微擎指导手册</w:t>
       </w:r>
+    </w:p>
+    <w:p>
+      <w:hyperlink r:id="rId7" w:history="1">
+        <w:r>
+          <w:rPr>
+            <w:rStyle w:val="a6"/>
+          </w:rPr>
+          <w:t>http://www.we7.cc/manual/</w:t>
+        </w:r>
+      </w:hyperlink>
     </w:p>
     <w:p>
       <w:pPr>
-        <w:rPr>
-          <w:rFonts w:hint="eastAsia"/>
-        </w:rPr>
+        <w:pStyle w:val="2"/>
+        <w:numPr>
+          <w:ilvl w:val="0"/>
+          <w:numId w:val="1"/>
+        </w:numPr>
       </w:pPr>
       <w:r>
-        <w:t>http://www.we7.cc/manual/</w:t>
+        <w:rPr>
+          <w:rFonts w:hint="eastAsia"/>
+        </w:rPr>
+        <w:t>完整</w:t>
+      </w:r>
+      <w:r>
+        <w:t>的</w:t>
+      </w:r>
+      <w:r>
+        <w:rPr>
+          <w:rFonts w:hint="eastAsia"/>
+        </w:rPr>
+        <w:t>微</w:t>
+      </w:r>
+      <w:r>
+        <w:t>擎程</w:t>
+      </w:r>
+      <w:r>
+        <w:rPr>
+          <w:rFonts w:hint="eastAsia"/>
+        </w:rPr>
+        <w:t>序</w:t>
+      </w:r>
+      <w:r>
+        <w:t>下载包</w:t>
+      </w:r>
+    </w:p>
+    <w:p>
+      <w:pPr>
+        <w:rPr>
+          <w:rFonts w:hint="eastAsia"/>
+        </w:rPr>
+      </w:pPr>
+      <w:hyperlink r:id="rId8" w:history="1">
+        <w:r>
+          <w:rPr>
+            <w:rStyle w:val="a6"/>
+            <w:rFonts w:hint="eastAsia"/>
+          </w:rPr>
+          <w:t>htt</w:t>
+        </w:r>
+        <w:r>
+          <w:rPr>
+            <w:rStyle w:val="a6"/>
+          </w:rPr>
+          <w:t>p://wq.sunpop.cn/wq.zip</w:t>
+        </w:r>
+      </w:hyperlink>
+      <w:r>
+        <w:t xml:space="preserve">  </w:t>
+      </w:r>
+      <w:bookmarkStart w:id="0" w:name="_GoBack"/>
+      <w:bookmarkEnd w:id="0"/>
+      <w:r>
+        <w:rPr>
+          <w:rFonts w:hint="eastAsia"/>
+        </w:rPr>
+        <w:t>数据</w:t>
+      </w:r>
+      <w:r>
+        <w:t>库就</w:t>
+      </w:r>
+      <w:r>
+        <w:rPr>
+          <w:rFonts w:hint="eastAsia"/>
+        </w:rPr>
+        <w:t>建议</w:t>
+      </w:r>
+      <w:r>
+        <w:t>直接用</w:t>
+      </w:r>
+      <w:r>
+        <w:rPr>
+          <w:rFonts w:hint="eastAsia"/>
+        </w:rPr>
+        <w:t xml:space="preserve"> wq.sunpop.cn</w:t>
+      </w:r>
+      <w:r>
+        <w:rPr>
+          <w:rFonts w:hint="eastAsia"/>
+        </w:rPr>
+        <w:t>上</w:t>
+      </w:r>
+      <w:r>
+        <w:t>的。</w:t>
       </w:r>
     </w:p>
     <w:p>
@@ -796,6 +889,7 @@
               <w:rPr>
                 <w:rFonts w:hint="eastAsia"/>
               </w:rPr>
+              <w:lastRenderedPageBreak/>
               <w:t>相</w:t>
             </w:r>
             <w:r>
@@ -1101,7 +1195,6 @@
         <w:rPr>
           <w:rFonts w:hint="eastAsia"/>
         </w:rPr>
-        <w:lastRenderedPageBreak/>
         <w:t>短</w:t>
       </w:r>
       <w:r>
@@ -1155,7 +1248,6 @@
         <w:autoSpaceDN w:val="0"/>
         <w:adjustRightInd w:val="0"/>
         <w:rPr>
-          <w:rFonts w:hint="eastAsia"/>
           <w:szCs w:val="21"/>
         </w:rPr>
       </w:pPr>
@@ -1266,12 +1358,9 @@
         <w:autoSpaceDN w:val="0"/>
         <w:adjustRightInd w:val="0"/>
         <w:rPr>
-          <w:rFonts w:hint="eastAsia"/>
           <w:szCs w:val="21"/>
         </w:rPr>
       </w:pPr>
-      <w:bookmarkStart w:id="0" w:name="_GoBack"/>
-      <w:bookmarkEnd w:id="0"/>
       <w:r>
         <w:rPr>
           <w:rFonts w:hint="eastAsia"/>
@@ -2023,6 +2112,17 @@
       <w:szCs w:val="32"/>
     </w:rPr>
   </w:style>
+  <w:style w:type="character" w:styleId="a6">
+    <w:name w:val="Hyperlink"/>
+    <w:basedOn w:val="a0"/>
+    <w:uiPriority w:val="99"/>
+    <w:unhideWhenUsed/>
+    <w:rsid w:val="00FA48E3"/>
+    <w:rPr>
+      <w:color w:val="0563C1" w:themeColor="hyperlink"/>
+      <w:u w:val="single"/>
+    </w:rPr>
+  </w:style>
 </w:styles>
 </file>
 

</xml_diff>

<commit_message>
doc update and css
</commit_message>
<xml_diff>
--- a/_doc/各种摘要说明-相关目录等.docx
+++ b/_doc/各种摘要说明-相关目录等.docx
@@ -1449,6 +1449,17 @@
       </w:r>
     </w:p>
     <w:p>
+      <w:r>
+        <w:rPr>
+          <w:rFonts w:hint="eastAsia"/>
+        </w:rPr>
+        <w:t>会</w:t>
+      </w:r>
+      <w:r>
+        <w:t>员字段</w:t>
+      </w:r>
+    </w:p>
+    <w:p>
       <w:pPr>
         <w:rPr>
           <w:rStyle w:val="cm-variable-2"/>
@@ -1621,6 +1632,286 @@
       </w:r>
     </w:p>
     <w:p>
+      <w:r>
+        <w:rPr>
+          <w:rFonts w:hint="eastAsia"/>
+        </w:rPr>
+        <w:t>会</w:t>
+      </w:r>
+      <w:r>
+        <w:t>员信息</w:t>
+      </w:r>
+    </w:p>
+    <w:p>
+      <w:pPr>
+        <w:rPr>
+          <w:rStyle w:val="cm-variable-2"/>
+          <w:rFonts w:ascii="Courier New" w:hAnsi="Courier New" w:cs="Courier New"/>
+          <w:color w:val="0055AA"/>
+          <w:shd w:val="clear" w:color="auto" w:fill="E5E5E5"/>
+        </w:rPr>
+      </w:pPr>
+      <w:r>
+        <w:rPr>
+          <w:rStyle w:val="cm-variable-2"/>
+          <w:rFonts w:ascii="Courier New" w:hAnsi="Courier New" w:cs="Courier New"/>
+          <w:color w:val="0055AA"/>
+          <w:shd w:val="clear" w:color="auto" w:fill="E5E5E5"/>
+        </w:rPr>
+        <w:t>ims_mc_members</w:t>
+      </w:r>
+      <w:r>
+        <w:rPr>
+          <w:rStyle w:val="cm-variable-2"/>
+          <w:rFonts w:ascii="Courier New" w:hAnsi="Courier New" w:cs="Courier New"/>
+          <w:color w:val="0055AA"/>
+          <w:shd w:val="clear" w:color="auto" w:fill="E5E5E5"/>
+        </w:rPr>
+        <w:t xml:space="preserve">  </w:t>
+      </w:r>
+      <w:r>
+        <w:rPr>
+          <w:rStyle w:val="cm-variable-2"/>
+          <w:rFonts w:ascii="Courier New" w:hAnsi="Courier New" w:cs="Courier New" w:hint="eastAsia"/>
+          <w:color w:val="0055AA"/>
+          <w:shd w:val="clear" w:color="auto" w:fill="E5E5E5"/>
+        </w:rPr>
+        <w:t>会</w:t>
+      </w:r>
+      <w:r>
+        <w:rPr>
+          <w:rStyle w:val="cm-variable-2"/>
+          <w:rFonts w:ascii="Courier New" w:hAnsi="Courier New" w:cs="Courier New"/>
+          <w:color w:val="0055AA"/>
+          <w:shd w:val="clear" w:color="auto" w:fill="E5E5E5"/>
+        </w:rPr>
+        <w:t>员表</w:t>
+      </w:r>
+    </w:p>
+    <w:p>
+      <w:pPr>
+        <w:rPr>
+          <w:rStyle w:val="cm-variable-2"/>
+          <w:rFonts w:ascii="Courier New" w:hAnsi="Courier New" w:cs="Courier New"/>
+          <w:color w:val="0055AA"/>
+          <w:shd w:val="clear" w:color="auto" w:fill="E5E5E5"/>
+        </w:rPr>
+      </w:pPr>
+      <w:bookmarkStart w:id="0" w:name="_GoBack"/>
+      <w:r>
+        <w:rPr>
+          <w:rStyle w:val="cm-variable-2"/>
+          <w:rFonts w:ascii="Courier New" w:hAnsi="Courier New" w:cs="Courier New"/>
+          <w:color w:val="0055AA"/>
+          <w:shd w:val="clear" w:color="auto" w:fill="E5E5E5"/>
+        </w:rPr>
+        <w:t>ims_mc_card_members</w:t>
+      </w:r>
+      <w:r>
+        <w:rPr>
+          <w:rStyle w:val="cm-variable-2"/>
+          <w:rFonts w:ascii="Courier New" w:hAnsi="Courier New" w:cs="Courier New"/>
+          <w:color w:val="0055AA"/>
+          <w:shd w:val="clear" w:color="auto" w:fill="E5E5E5"/>
+        </w:rPr>
+        <w:t xml:space="preserve"> </w:t>
+      </w:r>
+      <w:bookmarkEnd w:id="0"/>
+      <w:r>
+        <w:rPr>
+          <w:rStyle w:val="cm-variable-2"/>
+          <w:rFonts w:ascii="Courier New" w:hAnsi="Courier New" w:cs="Courier New"/>
+          <w:color w:val="0055AA"/>
+          <w:shd w:val="clear" w:color="auto" w:fill="E5E5E5"/>
+        </w:rPr>
+        <w:t xml:space="preserve"> </w:t>
+      </w:r>
+      <w:r>
+        <w:rPr>
+          <w:rStyle w:val="cm-variable-2"/>
+          <w:rFonts w:ascii="Courier New" w:hAnsi="Courier New" w:cs="Courier New" w:hint="eastAsia"/>
+          <w:color w:val="0055AA"/>
+          <w:shd w:val="clear" w:color="auto" w:fill="E5E5E5"/>
+        </w:rPr>
+        <w:t>会</w:t>
+      </w:r>
+      <w:r>
+        <w:rPr>
+          <w:rStyle w:val="cm-variable-2"/>
+          <w:rFonts w:ascii="Courier New" w:hAnsi="Courier New" w:cs="Courier New"/>
+          <w:color w:val="0055AA"/>
+          <w:shd w:val="clear" w:color="auto" w:fill="E5E5E5"/>
+        </w:rPr>
+        <w:t>员卡</w:t>
+      </w:r>
+      <w:r>
+        <w:rPr>
+          <w:rStyle w:val="cm-variable-2"/>
+          <w:rFonts w:ascii="Courier New" w:hAnsi="Courier New" w:cs="Courier New" w:hint="eastAsia"/>
+          <w:color w:val="0055AA"/>
+          <w:shd w:val="clear" w:color="auto" w:fill="E5E5E5"/>
+        </w:rPr>
+        <w:t>关系</w:t>
+      </w:r>
+      <w:r>
+        <w:rPr>
+          <w:rStyle w:val="cm-variable-2"/>
+          <w:rFonts w:ascii="Courier New" w:hAnsi="Courier New" w:cs="Courier New"/>
+          <w:color w:val="0055AA"/>
+          <w:shd w:val="clear" w:color="auto" w:fill="E5E5E5"/>
+        </w:rPr>
+        <w:t>映射</w:t>
+      </w:r>
+      <w:r>
+        <w:rPr>
+          <w:rStyle w:val="cm-variable-2"/>
+          <w:rFonts w:ascii="Courier New" w:hAnsi="Courier New" w:cs="Courier New"/>
+          <w:color w:val="0055AA"/>
+          <w:shd w:val="clear" w:color="auto" w:fill="E5E5E5"/>
+        </w:rPr>
+        <w:t>表</w:t>
+      </w:r>
+    </w:p>
+    <w:p>
+      <w:pPr>
+        <w:rPr>
+          <w:rStyle w:val="cm-variable-2"/>
+          <w:rFonts w:ascii="Courier New" w:hAnsi="Courier New" w:cs="Courier New"/>
+          <w:b/>
+          <w:color w:val="0055AA"/>
+          <w:shd w:val="clear" w:color="auto" w:fill="E5E5E5"/>
+        </w:rPr>
+      </w:pPr>
+      <w:r>
+        <w:rPr>
+          <w:rStyle w:val="cm-variable-2"/>
+          <w:rFonts w:ascii="Courier New" w:hAnsi="Courier New" w:cs="Courier New"/>
+          <w:b/>
+          <w:color w:val="0055AA"/>
+          <w:shd w:val="clear" w:color="auto" w:fill="E5E5E5"/>
+        </w:rPr>
+        <w:t>ims_mc_mapping_fans</w:t>
+      </w:r>
+      <w:r>
+        <w:rPr>
+          <w:rStyle w:val="cm-variable-2"/>
+          <w:rFonts w:ascii="Courier New" w:hAnsi="Courier New" w:cs="Courier New"/>
+          <w:b/>
+          <w:color w:val="0055AA"/>
+          <w:shd w:val="clear" w:color="auto" w:fill="E5E5E5"/>
+        </w:rPr>
+        <w:t xml:space="preserve"> </w:t>
+      </w:r>
+    </w:p>
+    <w:p>
+      <w:pPr>
+        <w:ind w:firstLine="420"/>
+      </w:pPr>
+      <w:r>
+        <w:rPr>
+          <w:rFonts w:hint="eastAsia"/>
+        </w:rPr>
+        <w:t>粉</w:t>
+      </w:r>
+      <w:r>
+        <w:t>丝管理中的表，</w:t>
+      </w:r>
+      <w:r>
+        <w:rPr>
+          <w:rFonts w:hint="eastAsia"/>
+        </w:rPr>
+        <w:t>一</w:t>
+      </w:r>
+      <w:r>
+        <w:t>旦用户在公众号里访问会员中心，如果该</w:t>
+      </w:r>
+      <w:r>
+        <w:rPr>
+          <w:rFonts w:hint="eastAsia"/>
+        </w:rPr>
+        <w:t>open_id</w:t>
+      </w:r>
+      <w:r>
+        <w:rPr>
+          <w:rFonts w:hint="eastAsia"/>
+        </w:rPr>
+        <w:t>没</w:t>
+      </w:r>
+      <w:r>
+        <w:t>在数据库里，则会在此表中生成一条记录</w:t>
+      </w:r>
+      <w:r>
+        <w:rPr>
+          <w:rFonts w:hint="eastAsia"/>
+        </w:rPr>
+        <w:t>。</w:t>
+      </w:r>
+      <w:r>
+        <w:t>但</w:t>
+      </w:r>
+      <w:r>
+        <w:rPr>
+          <w:rFonts w:hint="eastAsia"/>
+        </w:rPr>
+        <w:t>只</w:t>
+      </w:r>
+      <w:r>
+        <w:t>有简单</w:t>
+      </w:r>
+      <w:r>
+        <w:rPr>
+          <w:rFonts w:hint="eastAsia"/>
+        </w:rPr>
+        <w:t>open_id</w:t>
+      </w:r>
+      <w:r>
+        <w:rPr>
+          <w:rFonts w:hint="eastAsia"/>
+        </w:rPr>
+        <w:t>信息</w:t>
+      </w:r>
+      <w:r>
+        <w:t>，用户要操作或者后台</w:t>
+      </w:r>
+      <w:r>
+        <w:rPr>
+          <w:rFonts w:hint="eastAsia"/>
+        </w:rPr>
+        <w:t>做</w:t>
+      </w:r>
+      <w:r>
+        <w:t>同步后，</w:t>
+      </w:r>
+      <w:r>
+        <w:rPr>
+          <w:rFonts w:hint="eastAsia"/>
+        </w:rPr>
+        <w:t>才</w:t>
+      </w:r>
+      <w:r>
+        <w:t>有更详细信息</w:t>
+      </w:r>
+    </w:p>
+    <w:p>
+      <w:pPr>
+        <w:rPr>
+          <w:rStyle w:val="cm-variable-2"/>
+          <w:rFonts w:ascii="Courier New" w:hAnsi="Courier New" w:cs="Courier New"/>
+          <w:color w:val="0055AA"/>
+          <w:shd w:val="clear" w:color="auto" w:fill="E5E5E5"/>
+        </w:rPr>
+      </w:pPr>
+      <w:r>
+        <w:rPr>
+          <w:rStyle w:val="cm-variable-2"/>
+          <w:rFonts w:ascii="Courier New" w:hAnsi="Courier New" w:cs="Courier New"/>
+          <w:color w:val="0055AA"/>
+          <w:shd w:val="clear" w:color="auto" w:fill="E5E5E5"/>
+        </w:rPr>
+        <w:t>ims_mc_oauth_fans</w:t>
+      </w:r>
+    </w:p>
+    <w:p>
       <w:pPr>
         <w:pStyle w:val="2"/>
         <w:numPr>
@@ -1639,12 +1930,6 @@
       </w:r>
     </w:p>
     <w:p>
-      <w:pPr>
-        <w:rPr>
-          <w:rFonts w:hint="eastAsia"/>
-        </w:rPr>
-      </w:pPr>
-      <w:bookmarkStart w:id="0" w:name="_GoBack"/>
       <w:r>
         <w:rPr>
           <w:rFonts w:hint="eastAsia"/>
@@ -1970,7 +2255,6 @@
         <w:t>web\resource\components\area\Area.xml</w:t>
       </w:r>
     </w:p>
-    <w:bookmarkEnd w:id="0"/>
     <w:p>
       <w:pPr>
         <w:autoSpaceDE w:val="0"/>

</xml_diff>

<commit_message>
theme update and doc
</commit_message>
<xml_diff>
--- a/_doc/各种摘要说明-相关目录等.docx
+++ b/_doc/各种摘要说明-相关目录等.docx
@@ -1697,7 +1697,6 @@
           <w:shd w:val="clear" w:color="auto" w:fill="E5E5E5"/>
         </w:rPr>
       </w:pPr>
-      <w:bookmarkStart w:id="0" w:name="_GoBack"/>
       <w:r>
         <w:rPr>
           <w:rStyle w:val="cm-variable-2"/>
@@ -1714,17 +1713,7 @@
           <w:color w:val="0055AA"/>
           <w:shd w:val="clear" w:color="auto" w:fill="E5E5E5"/>
         </w:rPr>
-        <w:t xml:space="preserve"> </w:t>
-      </w:r>
-      <w:bookmarkEnd w:id="0"/>
-      <w:r>
-        <w:rPr>
-          <w:rStyle w:val="cm-variable-2"/>
-          <w:rFonts w:ascii="Courier New" w:hAnsi="Courier New" w:cs="Courier New"/>
-          <w:color w:val="0055AA"/>
-          <w:shd w:val="clear" w:color="auto" w:fill="E5E5E5"/>
-        </w:rPr>
-        <w:t xml:space="preserve"> </w:t>
+        <w:t xml:space="preserve">  </w:t>
       </w:r>
       <w:r>
         <w:rPr>
@@ -1895,21 +1884,28 @@
     <w:p>
       <w:pPr>
         <w:rPr>
+          <w:szCs w:val="21"/>
+        </w:rPr>
+      </w:pPr>
+      <w:r>
+        <w:rPr>
           <w:rStyle w:val="cm-variable-2"/>
           <w:rFonts w:ascii="Courier New" w:hAnsi="Courier New" w:cs="Courier New"/>
           <w:color w:val="0055AA"/>
           <w:shd w:val="clear" w:color="auto" w:fill="E5E5E5"/>
         </w:rPr>
-      </w:pPr>
-      <w:r>
+        <w:t>ims_mc_oauth_fans</w:t>
+      </w:r>
+    </w:p>
+    <w:p>
+      <w:pPr>
         <w:rPr>
           <w:rStyle w:val="cm-variable-2"/>
           <w:rFonts w:ascii="Courier New" w:hAnsi="Courier New" w:cs="Courier New"/>
           <w:color w:val="0055AA"/>
           <w:shd w:val="clear" w:color="auto" w:fill="E5E5E5"/>
         </w:rPr>
-        <w:t>ims_mc_oauth_fans</w:t>
-      </w:r>
+      </w:pPr>
     </w:p>
     <w:p>
       <w:pPr>
@@ -1923,6 +1919,164 @@
         <w:rPr>
           <w:rFonts w:hint="eastAsia"/>
         </w:rPr>
+        <w:t>注册</w:t>
+      </w:r>
+      <w:r>
+        <w:t>及领</w:t>
+      </w:r>
+      <w:r>
+        <w:rPr>
+          <w:rFonts w:hint="eastAsia"/>
+        </w:rPr>
+        <w:t>卡</w:t>
+      </w:r>
+      <w:r>
+        <w:t>页面</w:t>
+      </w:r>
+    </w:p>
+    <w:p>
+      <w:r>
+        <w:rPr>
+          <w:rFonts w:hint="eastAsia"/>
+        </w:rPr>
+        <w:t>会</w:t>
+      </w:r>
+      <w:r>
+        <w:t>员中心：</w:t>
+      </w:r>
+      <w:hyperlink r:id="rId11" w:history="1">
+        <w:r>
+          <w:rPr>
+            <w:rStyle w:val="a6"/>
+          </w:rPr>
+          <w:t>http://wq.sunpop.cn/app/index.php?i=4&amp;c=mc&amp;a=home&amp;</w:t>
+        </w:r>
+      </w:hyperlink>
+    </w:p>
+    <w:p>
+      <w:r>
+        <w:rPr>
+          <w:rFonts w:hint="eastAsia"/>
+        </w:rPr>
+        <w:t>会</w:t>
+      </w:r>
+      <w:r>
+        <w:t>员</w:t>
+      </w:r>
+      <w:r>
+        <w:rPr>
+          <w:rFonts w:hint="eastAsia"/>
+        </w:rPr>
+        <w:t>登录</w:t>
+      </w:r>
+      <w:r>
+        <w:t>：</w:t>
+      </w:r>
+      <w:hyperlink r:id="rId12" w:history="1">
+        <w:r>
+          <w:rPr>
+            <w:rStyle w:val="a6"/>
+          </w:rPr>
+          <w:t>http://wq.sunpop.cn/app/index.php?i=4&amp;c=auth&amp;a=login</w:t>
+        </w:r>
+      </w:hyperlink>
+    </w:p>
+    <w:p>
+      <w:r>
+        <w:rPr>
+          <w:rFonts w:hint="eastAsia"/>
+        </w:rPr>
+        <w:t>会</w:t>
+      </w:r>
+      <w:r>
+        <w:t>员</w:t>
+      </w:r>
+      <w:r>
+        <w:rPr>
+          <w:rFonts w:hint="eastAsia"/>
+        </w:rPr>
+        <w:t>注册</w:t>
+      </w:r>
+      <w:r>
+        <w:t>：</w:t>
+      </w:r>
+      <w:hyperlink r:id="rId13" w:history="1">
+        <w:r>
+          <w:rPr>
+            <w:rStyle w:val="a6"/>
+          </w:rPr>
+          <w:t>http://wq.sunpop.cn/app/index.php?i=4&amp;c=auth&amp;a=register</w:t>
+        </w:r>
+      </w:hyperlink>
+    </w:p>
+    <w:p>
+      <w:r>
+        <w:rPr>
+          <w:rFonts w:hint="eastAsia"/>
+        </w:rPr>
+        <w:t>会</w:t>
+      </w:r>
+      <w:r>
+        <w:t>员卡中心：</w:t>
+      </w:r>
+      <w:hyperlink r:id="rId14" w:history="1">
+        <w:r>
+          <w:rPr>
+            <w:rStyle w:val="a6"/>
+          </w:rPr>
+          <w:t>http://wq.sunpop.cn/app/index.php?i=4&amp;c=mc&amp;a=bond&amp;do=card&amp;</w:t>
+        </w:r>
+      </w:hyperlink>
+    </w:p>
+    <w:p>
+      <w:pPr>
+        <w:widowControl/>
+        <w:jc w:val="left"/>
+      </w:pPr>
+      <w:r>
+        <w:rPr>
+          <w:rFonts w:hint="eastAsia"/>
+        </w:rPr>
+        <w:t>会</w:t>
+      </w:r>
+      <w:r>
+        <w:t>员卡领</w:t>
+      </w:r>
+      <w:r>
+        <w:rPr>
+          <w:rFonts w:hint="eastAsia"/>
+        </w:rPr>
+        <w:t>用</w:t>
+      </w:r>
+      <w:r>
+        <w:t>：</w:t>
+      </w:r>
+      <w:r>
+        <w:t>http://wq.sunpop.cn/app/index.</w:t>
+      </w:r>
+      <w:r>
+        <w:t>php?i=4&amp;c=mc&amp;a=bond&amp;do=card&amp;</w:t>
+      </w:r>
+    </w:p>
+    <w:p>
+      <w:pPr>
+        <w:rPr>
+          <w:rFonts w:hint="eastAsia"/>
+        </w:rPr>
+      </w:pPr>
+    </w:p>
+    <w:p>
+      <w:pPr>
+        <w:pStyle w:val="2"/>
+        <w:numPr>
+          <w:ilvl w:val="0"/>
+          <w:numId w:val="1"/>
+        </w:numPr>
+      </w:pPr>
+      <w:r>
+        <w:rPr>
+          <w:rFonts w:hint="eastAsia"/>
+        </w:rPr>
         <w:t>门</w:t>
       </w:r>
       <w:r>
@@ -1959,7 +2113,7 @@
           <w:shd w:val="clear" w:color="auto" w:fill="E5E5E5"/>
         </w:rPr>
       </w:pPr>
-      <w:hyperlink r:id="rId11" w:tgtFrame="mysql_doc" w:history="1">
+      <w:hyperlink r:id="rId15" w:tgtFrame="mysql_doc" w:history="1">
         <w:r>
           <w:rPr>
             <w:rStyle w:val="a6"/>
@@ -2136,6 +2290,7 @@
           <w:rFonts w:hint="eastAsia"/>
           <w:szCs w:val="21"/>
         </w:rPr>
+        <w:lastRenderedPageBreak/>
         <w:t>文件</w:t>
       </w:r>
       <w:r>
@@ -2238,6 +2393,7 @@
         <w:autoSpaceDN w:val="0"/>
         <w:adjustRightInd w:val="0"/>
         <w:rPr>
+          <w:rFonts w:hint="eastAsia"/>
           <w:szCs w:val="21"/>
         </w:rPr>
       </w:pPr>
@@ -2254,16 +2410,8 @@
         <w:tab/>
         <w:t>web\resource\components\area\Area.xml</w:t>
       </w:r>
-    </w:p>
-    <w:p>
-      <w:pPr>
-        <w:autoSpaceDE w:val="0"/>
-        <w:autoSpaceDN w:val="0"/>
-        <w:adjustRightInd w:val="0"/>
-        <w:rPr>
-          <w:szCs w:val="21"/>
-        </w:rPr>
-      </w:pPr>
+      <w:bookmarkStart w:id="0" w:name="_GoBack"/>
+      <w:bookmarkEnd w:id="0"/>
     </w:p>
     <w:sectPr>
       <w:pgSz w:w="11906" w:h="16838"/>

</xml_diff>